<commit_message>
Split up towers into sub-classes, now have 3 different type of towers.
</commit_message>
<xml_diff>
--- a/SoftwareArchitectureRequirements.docx
+++ b/SoftwareArchitectureRequirements.docx
@@ -1,6 +1,6 @@
 
 <file path=word/document.xml><?xml version="1.0" encoding="utf-8"?>
-<w:document xmlns:wpc="http://schemas.microsoft.com/office/word/2010/wordprocessingCanvas" xmlns:cx="http://schemas.microsoft.com/office/drawing/2014/chartex" xmlns:cx1="http://schemas.microsoft.com/office/drawing/2015/9/8/chartex" xmlns:cx2="http://schemas.microsoft.com/office/drawing/2015/10/21/chartex" xmlns:cx3="http://schemas.microsoft.com/office/drawing/2016/5/9/chartex" xmlns:cx4="http://schemas.microsoft.com/office/drawing/2016/5/10/chartex" xmlns:cx5="http://schemas.microsoft.com/office/drawing/2016/5/11/chartex" xmlns:cx6="http://schemas.microsoft.com/office/drawing/2016/5/12/chartex" xmlns:cx7="http://schemas.microsoft.com/office/drawing/2016/5/13/chartex" xmlns:cx8="http://schemas.microsoft.com/office/drawing/2016/5/14/chartex" xmlns:mc="http://schemas.openxmlformats.org/markup-compatibility/2006" xmlns:aink="http://schemas.microsoft.com/office/drawing/2016/ink" xmlns:am3d="http://schemas.microsoft.com/office/drawing/2017/model3d" xmlns:o="urn:schemas-microsoft-com:office:office" xmlns:oel="http://schemas.microsoft.com/office/2019/extlst" xmlns:r="http://schemas.openxmlformats.org/officeDocument/2006/relationships" xmlns:m="http://schemas.openxmlformats.org/officeDocument/2006/math" xmlns:v="urn:schemas-microsoft-com:vml" xmlns:wp14="http://schemas.microsoft.com/office/word/2010/wordprocessingDrawing" xmlns:wp="http://schemas.openxmlformats.org/drawingml/2006/wordprocessingDrawing" xmlns:w10="urn:schemas-microsoft-com:office:word" xmlns:w="http://schemas.openxmlformats.org/wordprocessingml/2006/main" xmlns:w14="http://schemas.microsoft.com/office/word/2010/wordml" xmlns:w15="http://schemas.microsoft.com/office/word/2012/wordml" xmlns:w16cex="http://schemas.microsoft.com/office/word/2018/wordml/cex" xmlns:w16cid="http://schemas.microsoft.com/office/word/2016/wordml/cid" xmlns:w16="http://schemas.microsoft.com/office/word/2018/wordml" xmlns:w16sdtdh="http://schemas.microsoft.com/office/word/2020/wordml/sdtdatahash" xmlns:w16se="http://schemas.microsoft.com/office/word/2015/wordml/symex" xmlns:wpg="http://schemas.microsoft.com/office/word/2010/wordprocessingGroup" xmlns:wpi="http://schemas.microsoft.com/office/word/2010/wordprocessingInk" xmlns:wne="http://schemas.microsoft.com/office/word/2006/wordml" xmlns:wps="http://schemas.microsoft.com/office/word/2010/wordprocessingShape" mc:Ignorable="w14 w15 w16se w16cid w16 w16cex w16sdtdh wp14">
+<w:document xmlns:wpc="http://schemas.microsoft.com/office/word/2010/wordprocessingCanvas" xmlns:cx="http://schemas.microsoft.com/office/drawing/2014/chartex" xmlns:cx1="http://schemas.microsoft.com/office/drawing/2015/9/8/chartex" xmlns:cx2="http://schemas.microsoft.com/office/drawing/2015/10/21/chartex" xmlns:cx3="http://schemas.microsoft.com/office/drawing/2016/5/9/chartex" xmlns:cx4="http://schemas.microsoft.com/office/drawing/2016/5/10/chartex" xmlns:cx5="http://schemas.microsoft.com/office/drawing/2016/5/11/chartex" xmlns:cx6="http://schemas.microsoft.com/office/drawing/2016/5/12/chartex" xmlns:cx7="http://schemas.microsoft.com/office/drawing/2016/5/13/chartex" xmlns:cx8="http://schemas.microsoft.com/office/drawing/2016/5/14/chartex" xmlns:mc="http://schemas.openxmlformats.org/markup-compatibility/2006" xmlns:aink="http://schemas.microsoft.com/office/drawing/2016/ink" xmlns:am3d="http://schemas.microsoft.com/office/drawing/2017/model3d" xmlns:o="urn:schemas-microsoft-com:office:office" xmlns:oel="http://schemas.microsoft.com/office/2019/extlst" xmlns:r="http://schemas.openxmlformats.org/officeDocument/2006/relationships" xmlns:m="http://schemas.openxmlformats.org/officeDocument/2006/math" xmlns:v="urn:schemas-microsoft-com:vml" xmlns:wp14="http://schemas.microsoft.com/office/word/2010/wordprocessingDrawing" xmlns:wp="http://schemas.openxmlformats.org/drawingml/2006/wordprocessingDrawing" xmlns:w10="urn:schemas-microsoft-com:office:word" xmlns:w="http://schemas.openxmlformats.org/wordprocessingml/2006/main" xmlns:w14="http://schemas.microsoft.com/office/word/2010/wordml" xmlns:w15="http://schemas.microsoft.com/office/word/2012/wordml" xmlns:w16cex="http://schemas.microsoft.com/office/word/2018/wordml/cex" xmlns:w16cid="http://schemas.microsoft.com/office/word/2016/wordml/cid" xmlns:w16="http://schemas.microsoft.com/office/word/2018/wordml" xmlns:w16du="http://schemas.microsoft.com/office/word/2023/wordml/word16du" xmlns:w16sdtdh="http://schemas.microsoft.com/office/word/2020/wordml/sdtdatahash" xmlns:w16se="http://schemas.microsoft.com/office/word/2015/wordml/symex" xmlns:wpg="http://schemas.microsoft.com/office/word/2010/wordprocessingGroup" xmlns:wpi="http://schemas.microsoft.com/office/word/2010/wordprocessingInk" xmlns:wne="http://schemas.microsoft.com/office/word/2006/wordml" xmlns:wps="http://schemas.microsoft.com/office/word/2010/wordprocessingShape" mc:Ignorable="w14 w15 w16se w16cid w16 w16cex w16sdtdh wp14">
   <w:body>
     <w:p>
       <w:pPr>
@@ -89,11 +89,6 @@
           <w:color w:val="70AD47" w:themeColor="accent6"/>
         </w:rPr>
         <w:br/>
-      </w:r>
-      <w:r>
-        <w:rPr>
-          <w:color w:val="70AD47" w:themeColor="accent6"/>
-        </w:rPr>
         <w:t>• Enemies follow a path, or multiple paths to the end goal</w:t>
       </w:r>
       <w:r>
@@ -101,11 +96,6 @@
           <w:color w:val="70AD47" w:themeColor="accent6"/>
         </w:rPr>
         <w:br/>
-      </w:r>
-      <w:r>
-        <w:rPr>
-          <w:color w:val="70AD47" w:themeColor="accent6"/>
-        </w:rPr>
         <w:t>• When x enemies reach the end goal it is game over (tweakable level property)</w:t>
       </w:r>
       <w:r>
@@ -113,11 +103,6 @@
           <w:color w:val="70AD47" w:themeColor="accent6"/>
         </w:rPr>
         <w:br/>
-      </w:r>
-      <w:r>
-        <w:rPr>
-          <w:color w:val="70AD47" w:themeColor="accent6"/>
-        </w:rPr>
         <w:t>• Enemies have at least three properties (health, speed and carried money)</w:t>
       </w:r>
       <w:r>
@@ -125,11 +110,6 @@
           <w:color w:val="70AD47" w:themeColor="accent6"/>
         </w:rPr>
         <w:br/>
-      </w:r>
-      <w:r>
-        <w:rPr>
-          <w:color w:val="70AD47" w:themeColor="accent6"/>
-        </w:rPr>
         <w:t>• There are at least two types of different enemies</w:t>
       </w:r>
       <w:r>
@@ -137,11 +117,6 @@
           <w:color w:val="70AD47" w:themeColor="accent6"/>
         </w:rPr>
         <w:br/>
-      </w:r>
-      <w:r>
-        <w:rPr>
-          <w:color w:val="70AD47" w:themeColor="accent6"/>
-        </w:rPr>
         <w:t>• When an enemy unit is destroyed, player gets the cash</w:t>
       </w:r>
       <w:r>
@@ -149,11 +124,6 @@
           <w:color w:val="70AD47" w:themeColor="accent6"/>
         </w:rPr>
         <w:br/>
-      </w:r>
-      <w:r>
-        <w:rPr>
-          <w:color w:val="70AD47" w:themeColor="accent6"/>
-        </w:rPr>
         <w:t>• Attributes and visuals of enemies can be set up in the Unity Editor without hard coding.</w:t>
       </w:r>
     </w:p>
@@ -173,6 +143,11 @@
       </w:r>
     </w:p>
     <w:p>
+      <w:pPr>
+        <w:rPr>
+          <w:color w:val="70AD47" w:themeColor="accent6"/>
+        </w:rPr>
+      </w:pPr>
       <w:r>
         <w:rPr>
           <w:color w:val="70AD47" w:themeColor="accent6"/>
@@ -184,45 +159,52 @@
           <w:color w:val="70AD47" w:themeColor="accent6"/>
         </w:rPr>
         <w:br/>
-      </w:r>
-      <w:r>
-        <w:rPr>
-          <w:color w:val="70AD47" w:themeColor="accent6"/>
-        </w:rPr>
         <w:t>• One tower-gridcell can only hold one tower (towers can’t overlap with each other).</w:t>
       </w:r>
       <w:r>
         <w:br/>
-      </w:r>
-      <w:r>
         <w:t>• It should be clear to the player what towers can be bought with the current amount of money.</w:t>
       </w:r>
       <w:r>
         <w:br/>
       </w:r>
       <w:r>
+        <w:rPr>
+          <w:color w:val="70AD47" w:themeColor="accent6"/>
+        </w:rPr>
         <w:t>• There are at least three different types of towers:</w:t>
       </w:r>
       <w:r>
-        <w:br/>
-      </w:r>
-      <w:r>
-        <w:t xml:space="preserve">* </w:t>
-      </w:r>
-      <w:r>
-        <w:rPr>
-          <w:color w:val="70AD47" w:themeColor="accent6"/>
-        </w:rPr>
-        <w:t>Single target attack tower</w:t>
-      </w:r>
-    </w:p>
-    <w:p>
-      <w:r>
+        <w:rPr>
+          <w:color w:val="70AD47" w:themeColor="accent6"/>
+        </w:rPr>
+        <w:br/>
+        <w:t>* Single target attack tower</w:t>
+      </w:r>
+    </w:p>
+    <w:p>
+      <w:pPr>
+        <w:rPr>
+          <w:color w:val="70AD47" w:themeColor="accent6"/>
+        </w:rPr>
+      </w:pPr>
+      <w:r>
+        <w:rPr>
+          <w:color w:val="70AD47" w:themeColor="accent6"/>
+        </w:rPr>
         <w:t>* AOE attack tower</w:t>
       </w:r>
     </w:p>
     <w:p>
-      <w:r>
+      <w:pPr>
+        <w:rPr>
+          <w:color w:val="70AD47" w:themeColor="accent6"/>
+        </w:rPr>
+      </w:pPr>
+      <w:r>
+        <w:rPr>
+          <w:color w:val="70AD47" w:themeColor="accent6"/>
+        </w:rPr>
         <w:t>* Debuff attack tower (slows downs enemies, or another effect, the same effect never stacks)</w:t>
       </w:r>
     </w:p>
@@ -232,8 +214,6 @@
       </w:r>
       <w:r>
         <w:br/>
-      </w:r>
-      <w:r>
         <w:t>• It should be clear which towers can be upgraded with the current amount of money</w:t>
       </w:r>
     </w:p>
@@ -274,11 +254,6 @@
           <w:color w:val="70AD47" w:themeColor="accent6"/>
         </w:rPr>
         <w:br/>
-      </w:r>
-      <w:r>
-        <w:rPr>
-          <w:color w:val="70AD47" w:themeColor="accent6"/>
-        </w:rPr>
         <w:t>• Total money.</w:t>
       </w:r>
       <w:r>
@@ -301,14 +276,10 @@
       </w:r>
       <w:r>
         <w:br/>
-      </w:r>
-      <w:r>
         <w:t>• Cost for building/upgrading each tower.</w:t>
       </w:r>
       <w:r>
         <w:br/>
-      </w:r>
-      <w:r>
         <w:t xml:space="preserve">• Available and unavailable towers and upgrades. </w:t>
       </w:r>
       <w:r>
@@ -322,8 +293,6 @@
       </w:r>
       <w:r>
         <w:br/>
-      </w:r>
-      <w:r>
         <w:t>• Amount of money dropped by each enemy when killed.</w:t>
       </w:r>
       <w:r>
@@ -340,11 +309,6 @@
           <w:color w:val="70AD47" w:themeColor="accent6"/>
         </w:rPr>
         <w:br/>
-      </w:r>
-      <w:r>
-        <w:rPr>
-          <w:color w:val="70AD47" w:themeColor="accent6"/>
-        </w:rPr>
         <w:t>• Game over.</w:t>
       </w:r>
       <w:r>
@@ -378,7 +342,7 @@
         <w:rFonts w:asciiTheme="minorHAnsi" w:eastAsiaTheme="minorHAnsi" w:hAnsiTheme="minorHAnsi" w:cstheme="minorBidi"/>
         <w:sz w:val="22"/>
         <w:szCs w:val="22"/>
-        <w:lang w:eastAsia="en-US" w:bidi="ar-SA"/>
+        <w:lang w:val="en-GB" w:eastAsia="en-US" w:bidi="ar-SA"/>
       </w:rPr>
     </w:rPrDefault>
     <w:pPrDefault>

</xml_diff>

<commit_message>
Updated document with all requirements
</commit_message>
<xml_diff>
--- a/SoftwareArchitectureRequirements.docx
+++ b/SoftwareArchitectureRequirements.docx
@@ -1,6 +1,6 @@
 
 <file path=word/document.xml><?xml version="1.0" encoding="utf-8"?>
-<w:document xmlns:wpc="http://schemas.microsoft.com/office/word/2010/wordprocessingCanvas" xmlns:cx="http://schemas.microsoft.com/office/drawing/2014/chartex" xmlns:cx1="http://schemas.microsoft.com/office/drawing/2015/9/8/chartex" xmlns:cx2="http://schemas.microsoft.com/office/drawing/2015/10/21/chartex" xmlns:cx3="http://schemas.microsoft.com/office/drawing/2016/5/9/chartex" xmlns:cx4="http://schemas.microsoft.com/office/drawing/2016/5/10/chartex" xmlns:cx5="http://schemas.microsoft.com/office/drawing/2016/5/11/chartex" xmlns:cx6="http://schemas.microsoft.com/office/drawing/2016/5/12/chartex" xmlns:cx7="http://schemas.microsoft.com/office/drawing/2016/5/13/chartex" xmlns:cx8="http://schemas.microsoft.com/office/drawing/2016/5/14/chartex" xmlns:mc="http://schemas.openxmlformats.org/markup-compatibility/2006" xmlns:aink="http://schemas.microsoft.com/office/drawing/2016/ink" xmlns:am3d="http://schemas.microsoft.com/office/drawing/2017/model3d" xmlns:o="urn:schemas-microsoft-com:office:office" xmlns:oel="http://schemas.microsoft.com/office/2019/extlst" xmlns:r="http://schemas.openxmlformats.org/officeDocument/2006/relationships" xmlns:m="http://schemas.openxmlformats.org/officeDocument/2006/math" xmlns:v="urn:schemas-microsoft-com:vml" xmlns:wp14="http://schemas.microsoft.com/office/word/2010/wordprocessingDrawing" xmlns:wp="http://schemas.openxmlformats.org/drawingml/2006/wordprocessingDrawing" xmlns:w10="urn:schemas-microsoft-com:office:word" xmlns:w="http://schemas.openxmlformats.org/wordprocessingml/2006/main" xmlns:w14="http://schemas.microsoft.com/office/word/2010/wordml" xmlns:w15="http://schemas.microsoft.com/office/word/2012/wordml" xmlns:w16cex="http://schemas.microsoft.com/office/word/2018/wordml/cex" xmlns:w16cid="http://schemas.microsoft.com/office/word/2016/wordml/cid" xmlns:w16="http://schemas.microsoft.com/office/word/2018/wordml" xmlns:w16du="http://schemas.microsoft.com/office/word/2023/wordml/word16du" xmlns:w16sdtdh="http://schemas.microsoft.com/office/word/2020/wordml/sdtdatahash" xmlns:w16se="http://schemas.microsoft.com/office/word/2015/wordml/symex" xmlns:wpg="http://schemas.microsoft.com/office/word/2010/wordprocessingGroup" xmlns:wpi="http://schemas.microsoft.com/office/word/2010/wordprocessingInk" xmlns:wne="http://schemas.microsoft.com/office/word/2006/wordml" xmlns:wps="http://schemas.microsoft.com/office/word/2010/wordprocessingShape" mc:Ignorable="w14 w15 w16se w16cid w16 w16cex w16sdtdh wp14">
+<w:document xmlns:wpc="http://schemas.microsoft.com/office/word/2010/wordprocessingCanvas" xmlns:cx="http://schemas.microsoft.com/office/drawing/2014/chartex" xmlns:cx1="http://schemas.microsoft.com/office/drawing/2015/9/8/chartex" xmlns:cx2="http://schemas.microsoft.com/office/drawing/2015/10/21/chartex" xmlns:cx3="http://schemas.microsoft.com/office/drawing/2016/5/9/chartex" xmlns:cx4="http://schemas.microsoft.com/office/drawing/2016/5/10/chartex" xmlns:cx5="http://schemas.microsoft.com/office/drawing/2016/5/11/chartex" xmlns:cx6="http://schemas.microsoft.com/office/drawing/2016/5/12/chartex" xmlns:cx7="http://schemas.microsoft.com/office/drawing/2016/5/13/chartex" xmlns:cx8="http://schemas.microsoft.com/office/drawing/2016/5/14/chartex" xmlns:mc="http://schemas.openxmlformats.org/markup-compatibility/2006" xmlns:aink="http://schemas.microsoft.com/office/drawing/2016/ink" xmlns:am3d="http://schemas.microsoft.com/office/drawing/2017/model3d" xmlns:o="urn:schemas-microsoft-com:office:office" xmlns:oel="http://schemas.microsoft.com/office/2019/extlst" xmlns:r="http://schemas.openxmlformats.org/officeDocument/2006/relationships" xmlns:m="http://schemas.openxmlformats.org/officeDocument/2006/math" xmlns:v="urn:schemas-microsoft-com:vml" xmlns:wp14="http://schemas.microsoft.com/office/word/2010/wordprocessingDrawing" xmlns:wp="http://schemas.openxmlformats.org/drawingml/2006/wordprocessingDrawing" xmlns:w10="urn:schemas-microsoft-com:office:word" xmlns:w="http://schemas.openxmlformats.org/wordprocessingml/2006/main" xmlns:w14="http://schemas.microsoft.com/office/word/2010/wordml" xmlns:w15="http://schemas.microsoft.com/office/word/2012/wordml" xmlns:w16cex="http://schemas.microsoft.com/office/word/2018/wordml/cex" xmlns:w16cid="http://schemas.microsoft.com/office/word/2016/wordml/cid" xmlns:w16="http://schemas.microsoft.com/office/word/2018/wordml" xmlns:w16sdtdh="http://schemas.microsoft.com/office/word/2020/wordml/sdtdatahash" xmlns:w16se="http://schemas.microsoft.com/office/word/2015/wordml/symex" xmlns:wpg="http://schemas.microsoft.com/office/word/2010/wordprocessingGroup" xmlns:wpi="http://schemas.microsoft.com/office/word/2010/wordprocessingInk" xmlns:wne="http://schemas.microsoft.com/office/word/2006/wordml" xmlns:wps="http://schemas.microsoft.com/office/word/2010/wordprocessingShape" mc:Ignorable="w14 w15 w16se w16cid w16 w16cex w16sdtdh wp14">
   <w:body>
     <w:p>
       <w:pPr>
@@ -163,6 +163,11 @@
       </w:r>
       <w:r>
         <w:br/>
+      </w:r>
+      <w:r>
+        <w:rPr>
+          <w:color w:val="70AD47" w:themeColor="accent6"/>
+        </w:rPr>
         <w:t>• It should be clear to the player what towers can be bought with the current amount of money.</w:t>
       </w:r>
       <w:r>
@@ -210,10 +215,18 @@
     </w:p>
     <w:p>
       <w:r>
+        <w:rPr>
+          <w:color w:val="70AD47" w:themeColor="accent6"/>
+        </w:rPr>
         <w:t>• Towers can be upgraded with money; the upgrade system can be adjusted in the Unity Editor without changing the code.</w:t>
       </w:r>
       <w:r>
         <w:br/>
+      </w:r>
+      <w:r>
+        <w:rPr>
+          <w:color w:val="70AD47" w:themeColor="accent6"/>
+        </w:rPr>
         <w:t>• It should be clear which towers can be upgraded with the current amount of money</w:t>
       </w:r>
     </w:p>
@@ -276,9 +289,17 @@
       </w:r>
       <w:r>
         <w:br/>
+      </w:r>
+      <w:r>
+        <w:rPr>
+          <w:color w:val="70AD47" w:themeColor="accent6"/>
+        </w:rPr>
         <w:t>• Cost for building/upgrading each tower.</w:t>
       </w:r>
       <w:r>
+        <w:rPr>
+          <w:color w:val="70AD47" w:themeColor="accent6"/>
+        </w:rPr>
         <w:br/>
         <w:t xml:space="preserve">• Available and unavailable towers and upgrades. </w:t>
       </w:r>
@@ -293,6 +314,11 @@
       </w:r>
       <w:r>
         <w:br/>
+      </w:r>
+      <w:r>
+        <w:rPr>
+          <w:color w:val="70AD47" w:themeColor="accent6"/>
+        </w:rPr>
         <w:t>• Amount of money dropped by each enemy when killed.</w:t>
       </w:r>
       <w:r>

</xml_diff>